<commit_message>
added uml and workspace with sample code
</commit_message>
<xml_diff>
--- a/doc/Projektverwaltung_Pflichtenheft.docx
+++ b/doc/Projektverwaltung_Pflichtenheft.docx
@@ -96,8 +96,6 @@
             <w:r>
               <w:t>Aut</w:t>
             </w:r>
-            <w:bookmarkStart w:id="0" w:name="_GoBack"/>
-            <w:bookmarkEnd w:id="0"/>
             <w:r>
               <w:t>or</w:t>
             </w:r>
@@ -512,7 +510,7 @@
           <w:r>
             <w:fldChar w:fldCharType="separate"/>
           </w:r>
-          <w:hyperlink w:anchor="_Toc438913695" w:history="1">
+          <w:hyperlink w:anchor="_Toc438985522" w:history="1">
             <w:r>
               <w:rPr>
                 <w:rStyle w:val="Hyperlink"/>
@@ -554,7 +552,7 @@
                 <w:noProof/>
                 <w:webHidden/>
               </w:rPr>
-              <w:instrText xml:space="preserve"> PAGEREF _Toc438913695 \h </w:instrText>
+              <w:instrText xml:space="preserve"> PAGEREF _Toc438985522 \h </w:instrText>
             </w:r>
             <w:r>
               <w:rPr>
@@ -598,7 +596,7 @@
               <w:lang w:eastAsia="de-CH"/>
             </w:rPr>
           </w:pPr>
-          <w:hyperlink w:anchor="_Toc438913696" w:history="1">
+          <w:hyperlink w:anchor="_Toc438985523" w:history="1">
             <w:r>
               <w:rPr>
                 <w:rStyle w:val="Hyperlink"/>
@@ -640,7 +638,7 @@
                 <w:noProof/>
                 <w:webHidden/>
               </w:rPr>
-              <w:instrText xml:space="preserve"> PAGEREF _Toc438913696 \h </w:instrText>
+              <w:instrText xml:space="preserve"> PAGEREF _Toc438985523 \h </w:instrText>
             </w:r>
             <w:r>
               <w:rPr>
@@ -684,7 +682,7 @@
               <w:lang w:eastAsia="de-CH"/>
             </w:rPr>
           </w:pPr>
-          <w:hyperlink w:anchor="_Toc438913697" w:history="1">
+          <w:hyperlink w:anchor="_Toc438985524" w:history="1">
             <w:r>
               <w:rPr>
                 <w:rStyle w:val="Hyperlink"/>
@@ -728,7 +726,7 @@
                 <w:noProof/>
                 <w:webHidden/>
               </w:rPr>
-              <w:instrText xml:space="preserve"> PAGEREF _Toc438913697 \h </w:instrText>
+              <w:instrText xml:space="preserve"> PAGEREF _Toc438985524 \h </w:instrText>
             </w:r>
             <w:r>
               <w:rPr>
@@ -772,7 +770,7 @@
               <w:lang w:eastAsia="de-CH"/>
             </w:rPr>
           </w:pPr>
-          <w:hyperlink w:anchor="_Toc438913698" w:history="1">
+          <w:hyperlink w:anchor="_Toc438985525" w:history="1">
             <w:r>
               <w:rPr>
                 <w:rStyle w:val="Hyperlink"/>
@@ -814,7 +812,7 @@
                 <w:noProof/>
                 <w:webHidden/>
               </w:rPr>
-              <w:instrText xml:space="preserve"> PAGEREF _Toc438913698 \h </w:instrText>
+              <w:instrText xml:space="preserve"> PAGEREF _Toc438985525 \h </w:instrText>
             </w:r>
             <w:r>
               <w:rPr>
@@ -858,7 +856,7 @@
               <w:lang w:eastAsia="de-CH"/>
             </w:rPr>
           </w:pPr>
-          <w:hyperlink w:anchor="_Toc438913699" w:history="1">
+          <w:hyperlink w:anchor="_Toc438985526" w:history="1">
             <w:r>
               <w:rPr>
                 <w:rStyle w:val="Hyperlink"/>
@@ -900,7 +898,7 @@
                 <w:noProof/>
                 <w:webHidden/>
               </w:rPr>
-              <w:instrText xml:space="preserve"> PAGEREF _Toc438913699 \h </w:instrText>
+              <w:instrText xml:space="preserve"> PAGEREF _Toc438985526 \h </w:instrText>
             </w:r>
             <w:r>
               <w:rPr>
@@ -944,7 +942,7 @@
               <w:lang w:eastAsia="de-CH"/>
             </w:rPr>
           </w:pPr>
-          <w:hyperlink w:anchor="_Toc438913700" w:history="1">
+          <w:hyperlink w:anchor="_Toc438985527" w:history="1">
             <w:r>
               <w:rPr>
                 <w:rStyle w:val="Hyperlink"/>
@@ -986,7 +984,7 @@
                 <w:noProof/>
                 <w:webHidden/>
               </w:rPr>
-              <w:instrText xml:space="preserve"> PAGEREF _Toc438913700 \h </w:instrText>
+              <w:instrText xml:space="preserve"> PAGEREF _Toc438985527 \h </w:instrText>
             </w:r>
             <w:r>
               <w:rPr>
@@ -1030,7 +1028,7 @@
               <w:lang w:eastAsia="de-CH"/>
             </w:rPr>
           </w:pPr>
-          <w:hyperlink w:anchor="_Toc438913701" w:history="1">
+          <w:hyperlink w:anchor="_Toc438985528" w:history="1">
             <w:r>
               <w:rPr>
                 <w:rStyle w:val="Hyperlink"/>
@@ -1072,7 +1070,7 @@
                 <w:noProof/>
                 <w:webHidden/>
               </w:rPr>
-              <w:instrText xml:space="preserve"> PAGEREF _Toc438913701 \h </w:instrText>
+              <w:instrText xml:space="preserve"> PAGEREF _Toc438985528 \h </w:instrText>
             </w:r>
             <w:r>
               <w:rPr>
@@ -1116,7 +1114,7 @@
               <w:lang w:eastAsia="de-CH"/>
             </w:rPr>
           </w:pPr>
-          <w:hyperlink w:anchor="_Toc438913702" w:history="1">
+          <w:hyperlink w:anchor="_Toc438985529" w:history="1">
             <w:r>
               <w:rPr>
                 <w:rStyle w:val="Hyperlink"/>
@@ -1158,7 +1156,7 @@
                 <w:noProof/>
                 <w:webHidden/>
               </w:rPr>
-              <w:instrText xml:space="preserve"> PAGEREF _Toc438913702 \h </w:instrText>
+              <w:instrText xml:space="preserve"> PAGEREF _Toc438985529 \h </w:instrText>
             </w:r>
             <w:r>
               <w:rPr>
@@ -1202,7 +1200,7 @@
               <w:lang w:eastAsia="de-CH"/>
             </w:rPr>
           </w:pPr>
-          <w:hyperlink w:anchor="_Toc438913703" w:history="1">
+          <w:hyperlink w:anchor="_Toc438985530" w:history="1">
             <w:r>
               <w:rPr>
                 <w:rStyle w:val="Hyperlink"/>
@@ -1244,7 +1242,7 @@
                 <w:noProof/>
                 <w:webHidden/>
               </w:rPr>
-              <w:instrText xml:space="preserve"> PAGEREF _Toc438913703 \h </w:instrText>
+              <w:instrText xml:space="preserve"> PAGEREF _Toc438985530 \h </w:instrText>
             </w:r>
             <w:r>
               <w:rPr>
@@ -1288,7 +1286,7 @@
               <w:lang w:eastAsia="de-CH"/>
             </w:rPr>
           </w:pPr>
-          <w:hyperlink w:anchor="_Toc438913704" w:history="1">
+          <w:hyperlink w:anchor="_Toc438985531" w:history="1">
             <w:r>
               <w:rPr>
                 <w:rStyle w:val="Hyperlink"/>
@@ -1330,7 +1328,7 @@
                 <w:noProof/>
                 <w:webHidden/>
               </w:rPr>
-              <w:instrText xml:space="preserve"> PAGEREF _Toc438913704 \h </w:instrText>
+              <w:instrText xml:space="preserve"> PAGEREF _Toc438985531 \h </w:instrText>
             </w:r>
             <w:r>
               <w:rPr>
@@ -1374,7 +1372,7 @@
               <w:lang w:eastAsia="de-CH"/>
             </w:rPr>
           </w:pPr>
-          <w:hyperlink w:anchor="_Toc438913705" w:history="1">
+          <w:hyperlink w:anchor="_Toc438985532" w:history="1">
             <w:r>
               <w:rPr>
                 <w:rStyle w:val="Hyperlink"/>
@@ -1416,7 +1414,95 @@
                 <w:noProof/>
                 <w:webHidden/>
               </w:rPr>
-              <w:instrText xml:space="preserve"> PAGEREF _Toc438913705 \h </w:instrText>
+              <w:instrText xml:space="preserve"> PAGEREF _Toc438985532 \h </w:instrText>
+            </w:r>
+            <w:r>
+              <w:rPr>
+                <w:noProof/>
+                <w:webHidden/>
+              </w:rPr>
+            </w:r>
+            <w:r>
+              <w:rPr>
+                <w:noProof/>
+                <w:webHidden/>
+              </w:rPr>
+              <w:fldChar w:fldCharType="separate"/>
+            </w:r>
+            <w:r>
+              <w:rPr>
+                <w:noProof/>
+                <w:webHidden/>
+              </w:rPr>
+              <w:t>6</w:t>
+            </w:r>
+            <w:r>
+              <w:rPr>
+                <w:noProof/>
+                <w:webHidden/>
+              </w:rPr>
+              <w:fldChar w:fldCharType="end"/>
+            </w:r>
+          </w:hyperlink>
+          <w:bookmarkStart w:id="0" w:name="_GoBack"/>
+          <w:bookmarkEnd w:id="0"/>
+        </w:p>
+        <w:p>
+          <w:pPr>
+            <w:pStyle w:val="Verzeichnis2"/>
+            <w:tabs>
+              <w:tab w:val="left" w:pos="880"/>
+              <w:tab w:val="right" w:leader="dot" w:pos="9062"/>
+            </w:tabs>
+            <w:rPr>
+              <w:rFonts w:eastAsiaTheme="minorEastAsia"/>
+              <w:noProof/>
+              <w:lang w:eastAsia="de-CH"/>
+            </w:rPr>
+          </w:pPr>
+          <w:hyperlink w:anchor="_Toc438985533" w:history="1">
+            <w:r>
+              <w:rPr>
+                <w:rStyle w:val="Hyperlink"/>
+                <w:noProof/>
+              </w:rPr>
+              <w:t>4.6</w:t>
+            </w:r>
+            <w:r>
+              <w:rPr>
+                <w:rFonts w:eastAsiaTheme="minorEastAsia"/>
+                <w:noProof/>
+                <w:lang w:eastAsia="de-CH"/>
+              </w:rPr>
+              <w:tab/>
+            </w:r>
+            <w:r>
+              <w:rPr>
+                <w:rStyle w:val="Hyperlink"/>
+                <w:noProof/>
+              </w:rPr>
+              <w:t>Dokumentreferenzen verwalten</w:t>
+            </w:r>
+            <w:r>
+              <w:rPr>
+                <w:noProof/>
+                <w:webHidden/>
+              </w:rPr>
+              <w:tab/>
+            </w:r>
+            <w:r>
+              <w:rPr>
+                <w:noProof/>
+                <w:webHidden/>
+              </w:rPr>
+              <w:fldChar w:fldCharType="begin"/>
+            </w:r>
+            <w:r>
+              <w:rPr>
+                <w:noProof/>
+                <w:webHidden/>
+              </w:rPr>
+              <w:instrText xml:space="preserve"> PAGEREF _Toc438985533 \h </w:instrText>
             </w:r>
             <w:r>
               <w:rPr>
@@ -1460,13 +1546,13 @@
               <w:lang w:eastAsia="de-CH"/>
             </w:rPr>
           </w:pPr>
-          <w:hyperlink w:anchor="_Toc438913706" w:history="1">
+          <w:hyperlink w:anchor="_Toc438985534" w:history="1">
             <w:r>
               <w:rPr>
                 <w:rStyle w:val="Hyperlink"/>
                 <w:noProof/>
               </w:rPr>
-              <w:t>4.6</w:t>
+              <w:t>4.7</w:t>
             </w:r>
             <w:r>
               <w:rPr>
@@ -1481,7 +1567,7 @@
                 <w:rStyle w:val="Hyperlink"/>
                 <w:noProof/>
               </w:rPr>
-              <w:t>Dokumentreferenzen verwalten</w:t>
+              <w:t>Projektressourcen verwalten</w:t>
             </w:r>
             <w:r>
               <w:rPr>
@@ -1502,7 +1588,7 @@
                 <w:noProof/>
                 <w:webHidden/>
               </w:rPr>
-              <w:instrText xml:space="preserve"> PAGEREF _Toc438913706 \h </w:instrText>
+              <w:instrText xml:space="preserve"> PAGEREF _Toc438985534 \h </w:instrText>
             </w:r>
             <w:r>
               <w:rPr>
@@ -1546,13 +1632,13 @@
               <w:lang w:eastAsia="de-CH"/>
             </w:rPr>
           </w:pPr>
-          <w:hyperlink w:anchor="_Toc438913707" w:history="1">
+          <w:hyperlink w:anchor="_Toc438985535" w:history="1">
             <w:r>
               <w:rPr>
                 <w:rStyle w:val="Hyperlink"/>
                 <w:noProof/>
               </w:rPr>
-              <w:t>4.7</w:t>
+              <w:t>4.8</w:t>
             </w:r>
             <w:r>
               <w:rPr>
@@ -1567,7 +1653,7 @@
                 <w:rStyle w:val="Hyperlink"/>
                 <w:noProof/>
               </w:rPr>
-              <w:t>Projektressourcen verwalten</w:t>
+              <w:t>Reporting erstellen</w:t>
             </w:r>
             <w:r>
               <w:rPr>
@@ -1588,7 +1674,7 @@
                 <w:noProof/>
                 <w:webHidden/>
               </w:rPr>
-              <w:instrText xml:space="preserve"> PAGEREF _Toc438913707 \h </w:instrText>
+              <w:instrText xml:space="preserve"> PAGEREF _Toc438985535 \h </w:instrText>
             </w:r>
             <w:r>
               <w:rPr>
@@ -1608,7 +1694,7 @@
                 <w:noProof/>
                 <w:webHidden/>
               </w:rPr>
-              <w:t>6</w:t>
+              <w:t>7</w:t>
             </w:r>
             <w:r>
               <w:rPr>
@@ -1632,13 +1718,13 @@
               <w:lang w:eastAsia="de-CH"/>
             </w:rPr>
           </w:pPr>
-          <w:hyperlink w:anchor="_Toc438913708" w:history="1">
+          <w:hyperlink w:anchor="_Toc438985536" w:history="1">
             <w:r>
               <w:rPr>
                 <w:rStyle w:val="Hyperlink"/>
                 <w:noProof/>
               </w:rPr>
-              <w:t>4.8</w:t>
+              <w:t>4.9</w:t>
             </w:r>
             <w:r>
               <w:rPr>
@@ -1653,7 +1739,7 @@
                 <w:rStyle w:val="Hyperlink"/>
                 <w:noProof/>
               </w:rPr>
-              <w:t>Reporting erstellen</w:t>
+              <w:t>Multiuser fähig</w:t>
             </w:r>
             <w:r>
               <w:rPr>
@@ -1674,93 +1760,7 @@
                 <w:noProof/>
                 <w:webHidden/>
               </w:rPr>
-              <w:instrText xml:space="preserve"> PAGEREF _Toc438913708 \h </w:instrText>
-            </w:r>
-            <w:r>
-              <w:rPr>
-                <w:noProof/>
-                <w:webHidden/>
-              </w:rPr>
-            </w:r>
-            <w:r>
-              <w:rPr>
-                <w:noProof/>
-                <w:webHidden/>
-              </w:rPr>
-              <w:fldChar w:fldCharType="separate"/>
-            </w:r>
-            <w:r>
-              <w:rPr>
-                <w:noProof/>
-                <w:webHidden/>
-              </w:rPr>
-              <w:t>7</w:t>
-            </w:r>
-            <w:r>
-              <w:rPr>
-                <w:noProof/>
-                <w:webHidden/>
-              </w:rPr>
-              <w:fldChar w:fldCharType="end"/>
-            </w:r>
-          </w:hyperlink>
-        </w:p>
-        <w:p>
-          <w:pPr>
-            <w:pStyle w:val="Verzeichnis2"/>
-            <w:tabs>
-              <w:tab w:val="left" w:pos="880"/>
-              <w:tab w:val="right" w:leader="dot" w:pos="9062"/>
-            </w:tabs>
-            <w:rPr>
-              <w:rFonts w:eastAsiaTheme="minorEastAsia"/>
-              <w:noProof/>
-              <w:lang w:eastAsia="de-CH"/>
-            </w:rPr>
-          </w:pPr>
-          <w:hyperlink w:anchor="_Toc438913709" w:history="1">
-            <w:r>
-              <w:rPr>
-                <w:rStyle w:val="Hyperlink"/>
-                <w:noProof/>
-              </w:rPr>
-              <w:t>4.9</w:t>
-            </w:r>
-            <w:r>
-              <w:rPr>
-                <w:rFonts w:eastAsiaTheme="minorEastAsia"/>
-                <w:noProof/>
-                <w:lang w:eastAsia="de-CH"/>
-              </w:rPr>
-              <w:tab/>
-            </w:r>
-            <w:r>
-              <w:rPr>
-                <w:rStyle w:val="Hyperlink"/>
-                <w:noProof/>
-              </w:rPr>
-              <w:t>Multiuser fähig</w:t>
-            </w:r>
-            <w:r>
-              <w:rPr>
-                <w:noProof/>
-                <w:webHidden/>
-              </w:rPr>
-              <w:tab/>
-            </w:r>
-            <w:r>
-              <w:rPr>
-                <w:noProof/>
-                <w:webHidden/>
-              </w:rPr>
-              <w:fldChar w:fldCharType="begin"/>
-            </w:r>
-            <w:r>
-              <w:rPr>
-                <w:noProof/>
-                <w:webHidden/>
-              </w:rPr>
-              <w:instrText xml:space="preserve"> PAGEREF _Toc438913709 \h </w:instrText>
+              <w:instrText xml:space="preserve"> PAGEREF _Toc438985536 \h </w:instrText>
             </w:r>
             <w:r>
               <w:rPr>
@@ -1802,7 +1802,7 @@
       <w:pPr>
         <w:pStyle w:val="berschrift1"/>
       </w:pPr>
-      <w:bookmarkStart w:id="1" w:name="_Toc438913695"/>
+      <w:bookmarkStart w:id="1" w:name="_Toc438985522"/>
       <w:r>
         <w:t>Einleitung</w:t>
       </w:r>
@@ -1825,7 +1825,7 @@
       <w:pPr>
         <w:pStyle w:val="berschrift2"/>
       </w:pPr>
-      <w:bookmarkStart w:id="2" w:name="_Toc438913696"/>
+      <w:bookmarkStart w:id="2" w:name="_Toc438985523"/>
       <w:r>
         <w:t>Allgemein</w:t>
       </w:r>
@@ -2288,8 +2288,16 @@
         <w:rPr>
           <w:lang w:val="de-DE" w:eastAsia="de-DE"/>
         </w:rPr>
-        <w:t>Risikoanalyse mit Massnahmen</w:t>
-      </w:r>
+        <w:t xml:space="preserve">Risikoanalyse mit </w:t>
+      </w:r>
+      <w:proofErr w:type="spellStart"/>
+      <w:r>
+        <w:rPr>
+          <w:lang w:val="de-DE" w:eastAsia="de-DE"/>
+        </w:rPr>
+        <w:t>Massnahmen</w:t>
+      </w:r>
+      <w:proofErr w:type="spellEnd"/>
     </w:p>
     <w:p>
       <w:pPr>
@@ -2377,7 +2385,7 @@
           <w:lang w:val="de-DE"/>
         </w:rPr>
       </w:pPr>
-      <w:bookmarkStart w:id="3" w:name="_Toc438913697"/>
+      <w:bookmarkStart w:id="3" w:name="_Toc438985524"/>
       <w:r>
         <w:rPr>
           <w:lang w:val="de-DE"/>
@@ -2396,14 +2404,28 @@
         <w:rPr>
           <w:lang w:val="de-DE" w:eastAsia="de-DE"/>
         </w:rPr>
-        <w:t>Zu entwickeln ist eine Applikation, welche in vereinfachter Weise erlaubt, die Projekte einer Firma zu verwalten. Dabei sollen sowohl die Planungsdaten als auch die effektiven Angaben über das jeweilige Projekt hinterlegt werden können. Die Applikation soll einerseits den Projektleitern einen besseren Überblick über die von ihnen geführten Projekte erlauben, als auch die Grundlage für ein effizientes Projektreporting liefern. Projektmitarbeitende sollen in der Lage sein, Dokumente direkt mit der Applikation zu referenzieren.</w:t>
+        <w:t xml:space="preserve">Zu entwickeln ist eine Applikation, welche in vereinfachter Weise erlaubt, die Projekte einer Firma zu verwalten. Dabei sollen sowohl die Planungsdaten als auch die effektiven Angaben über das jeweilige Projekt hinterlegt werden können. Die Applikation soll einerseits den Projektleitern einen besseren Überblick über die von ihnen geführten Projekte erlauben, als auch die Grundlage für ein effizientes </w:t>
+      </w:r>
+      <w:proofErr w:type="spellStart"/>
+      <w:r>
+        <w:rPr>
+          <w:lang w:val="de-DE" w:eastAsia="de-DE"/>
+        </w:rPr>
+        <w:t>Projektreporting</w:t>
+      </w:r>
+      <w:proofErr w:type="spellEnd"/>
+      <w:r>
+        <w:rPr>
+          <w:lang w:val="de-DE" w:eastAsia="de-DE"/>
+        </w:rPr>
+        <w:t xml:space="preserve"> liefern. Projektmitarbeitende sollen in der Lage sein, Dokumente direkt mit der Applikation zu referenzieren.</w:t>
       </w:r>
     </w:p>
     <w:p>
       <w:pPr>
         <w:pStyle w:val="berschrift1"/>
       </w:pPr>
-      <w:bookmarkStart w:id="4" w:name="_Toc438913698"/>
+      <w:bookmarkStart w:id="4" w:name="_Toc438985525"/>
       <w:r>
         <w:t>Ziele</w:t>
       </w:r>
@@ -3243,7 +3265,7 @@
       <w:pPr>
         <w:pStyle w:val="berschrift2"/>
       </w:pPr>
-      <w:bookmarkStart w:id="5" w:name="_Toc438913699"/>
+      <w:bookmarkStart w:id="5" w:name="_Toc438985526"/>
       <w:r>
         <w:t>Abgrenzung</w:t>
       </w:r>
@@ -3398,7 +3420,7 @@
       <w:pPr>
         <w:pStyle w:val="berschrift1"/>
       </w:pPr>
-      <w:bookmarkStart w:id="6" w:name="_Toc438913700"/>
+      <w:bookmarkStart w:id="6" w:name="_Toc438985527"/>
       <w:r>
         <w:t>Anforderungen</w:t>
       </w:r>
@@ -3408,7 +3430,7 @@
       <w:pPr>
         <w:pStyle w:val="berschrift2"/>
       </w:pPr>
-      <w:bookmarkStart w:id="7" w:name="_Toc438913701"/>
+      <w:bookmarkStart w:id="7" w:name="_Toc438985528"/>
       <w:r>
         <w:t xml:space="preserve">Vorgehensmodelle </w:t>
       </w:r>
@@ -3690,7 +3712,7 @@
       <w:pPr>
         <w:pStyle w:val="berschrift2"/>
       </w:pPr>
-      <w:bookmarkStart w:id="8" w:name="_Toc438913702"/>
+      <w:bookmarkStart w:id="8" w:name="_Toc438985529"/>
       <w:r>
         <w:t>Projekte verwalten</w:t>
       </w:r>
@@ -4205,7 +4227,7 @@
       <w:pPr>
         <w:pStyle w:val="berschrift2"/>
       </w:pPr>
-      <w:bookmarkStart w:id="9" w:name="_Toc438913703"/>
+      <w:bookmarkStart w:id="9" w:name="_Toc438985530"/>
       <w:r>
         <w:t xml:space="preserve">Projektphasen </w:t>
       </w:r>
@@ -4465,7 +4487,14 @@
         <w:rPr>
           <w:lang w:eastAsia="de-DE"/>
         </w:rPr>
-        <w:t>-Review</w:t>
+        <w:t>-</w:t>
+      </w:r>
+      <w:proofErr w:type="spellStart"/>
+      <w:r>
+        <w:rPr>
+          <w:lang w:eastAsia="de-DE"/>
+        </w:rPr>
+        <w:t>Review</w:t>
       </w:r>
       <w:r>
         <w:rPr>
@@ -4477,7 +4506,14 @@
         <w:rPr>
           <w:lang w:eastAsia="de-DE"/>
         </w:rPr>
-        <w:t>atum (geplant &amp; effektiv)</w:t>
+        <w:t>atum</w:t>
+      </w:r>
+      <w:proofErr w:type="spellEnd"/>
+      <w:r>
+        <w:rPr>
+          <w:lang w:eastAsia="de-DE"/>
+        </w:rPr>
+        <w:t xml:space="preserve"> (geplant &amp; effektiv)</w:t>
       </w:r>
     </w:p>
     <w:p>
@@ -4569,7 +4605,7 @@
       <w:pPr>
         <w:pStyle w:val="berschrift2"/>
       </w:pPr>
-      <w:bookmarkStart w:id="10" w:name="_Toc438913704"/>
+      <w:bookmarkStart w:id="10" w:name="_Toc438985531"/>
       <w:r>
         <w:t>Aktivitäten verwalten</w:t>
       </w:r>
@@ -4938,7 +4974,7 @@
       <w:pPr>
         <w:pStyle w:val="berschrift2"/>
       </w:pPr>
-      <w:bookmarkStart w:id="11" w:name="_Toc438913705"/>
+      <w:bookmarkStart w:id="11" w:name="_Toc438985532"/>
       <w:r>
         <w:t>Meilensteine verwalten</w:t>
       </w:r>
@@ -5190,7 +5226,7 @@
       <w:pPr>
         <w:pStyle w:val="berschrift2"/>
       </w:pPr>
-      <w:bookmarkStart w:id="12" w:name="_Toc438913706"/>
+      <w:bookmarkStart w:id="12" w:name="_Toc438985533"/>
       <w:r>
         <w:t>Dokumentreferenzen verwalten</w:t>
       </w:r>
@@ -5373,7 +5409,7 @@
       <w:pPr>
         <w:pStyle w:val="berschrift2"/>
       </w:pPr>
-      <w:bookmarkStart w:id="13" w:name="_Toc438913707"/>
+      <w:bookmarkStart w:id="13" w:name="_Toc438985534"/>
       <w:r>
         <w:t>Projektressourcen verwalten</w:t>
       </w:r>
@@ -6069,7 +6105,7 @@
       <w:pPr>
         <w:pStyle w:val="berschrift2"/>
       </w:pPr>
-      <w:bookmarkStart w:id="14" w:name="_Toc438913708"/>
+      <w:bookmarkStart w:id="14" w:name="_Toc438985535"/>
       <w:r>
         <w:t>Reporting erstellen</w:t>
       </w:r>
@@ -6276,7 +6312,7 @@
       <w:pPr>
         <w:pStyle w:val="berschrift2"/>
       </w:pPr>
-      <w:bookmarkStart w:id="15" w:name="_Toc438913709"/>
+      <w:bookmarkStart w:id="15" w:name="_Toc438985536"/>
       <w:r>
         <w:t>Multiuser fähig</w:t>
       </w:r>
@@ -6446,7 +6482,21 @@
         <w:rPr>
           <w:lang w:eastAsia="de-DE"/>
         </w:rPr>
-        <w:t xml:space="preserve"> Die Benutzer haben alle eigene Computer mit unterschiedlichen Betriebssystemen. Die Applikation muss auf den Plattformen Windows, Linux und Mac laufen können.</w:t>
+        <w:t xml:space="preserve"> Die Benutzer haben alle </w:t>
+      </w:r>
+      <w:proofErr w:type="gramStart"/>
+      <w:r>
+        <w:rPr>
+          <w:lang w:eastAsia="de-DE"/>
+        </w:rPr>
+        <w:t>eigene</w:t>
+      </w:r>
+      <w:proofErr w:type="gramEnd"/>
+      <w:r>
+        <w:rPr>
+          <w:lang w:eastAsia="de-DE"/>
+        </w:rPr>
+        <w:t xml:space="preserve"> Computer mit unterschiedlichen Betriebssystemen. Die Applikation muss auf den Plattformen Windows, Linux und Mac laufen können.</w:t>
       </w:r>
     </w:p>
     <w:sectPr>
@@ -6499,27 +6549,14 @@
     <w:r>
       <w:tab/>
     </w:r>
-    <w:r>
-      <w:fldChar w:fldCharType="begin"/>
-    </w:r>
-    <w:r>
-      <w:instrText xml:space="preserve"> AUTHOR   \* MERGEFORMAT </w:instrText>
-    </w:r>
-    <w:r>
-      <w:fldChar w:fldCharType="separate"/>
-    </w:r>
-    <w:r>
-      <w:rPr>
-        <w:noProof/>
-      </w:rPr>
-      <w:t>Anderegg, Lars</w:t>
-    </w:r>
-    <w:r>
-      <w:rPr>
-        <w:noProof/>
-      </w:rPr>
-      <w:fldChar w:fldCharType="end"/>
-    </w:r>
+    <w:fldSimple w:instr=" AUTHOR   \* MERGEFORMAT ">
+      <w:r>
+        <w:rPr>
+          <w:noProof/>
+        </w:rPr>
+        <w:t>Anderegg, Lars</w:t>
+      </w:r>
+    </w:fldSimple>
     <w:r>
       <w:tab/>
     </w:r>
@@ -6544,27 +6581,14 @@
     <w:r>
       <w:t>/</w:t>
     </w:r>
-    <w:r>
-      <w:fldChar w:fldCharType="begin"/>
-    </w:r>
-    <w:r>
-      <w:instrText xml:space="preserve"> NUMPAGES  \* Arabic  \* MERGEFORMAT </w:instrText>
-    </w:r>
-    <w:r>
-      <w:fldChar w:fldCharType="separate"/>
-    </w:r>
-    <w:r>
-      <w:rPr>
-        <w:noProof/>
-      </w:rPr>
-      <w:t>7</w:t>
-    </w:r>
-    <w:r>
-      <w:rPr>
-        <w:noProof/>
-      </w:rPr>
-      <w:fldChar w:fldCharType="end"/>
-    </w:r>
+    <w:fldSimple w:instr=" NUMPAGES  \* Arabic  \* MERGEFORMAT ">
+      <w:r>
+        <w:rPr>
+          <w:noProof/>
+        </w:rPr>
+        <w:t>7</w:t>
+      </w:r>
+    </w:fldSimple>
   </w:p>
 </w:ftr>
 </file>
@@ -10130,7 +10154,7 @@
 </file>
 
 <file path=customXml/itemProps1.xml><?xml version="1.0" encoding="utf-8"?>
-<ds:datastoreItem xmlns:ds="http://schemas.openxmlformats.org/officeDocument/2006/customXml" ds:itemID="{93A253D7-EEB1-4ABA-A2F2-F8ED86C0B3CC}">
+<ds:datastoreItem xmlns:ds="http://schemas.openxmlformats.org/officeDocument/2006/customXml" ds:itemID="{591FF9A4-BDB8-4D36-A26B-28EB31008E82}">
   <ds:schemaRefs>
     <ds:schemaRef ds:uri="http://schemas.openxmlformats.org/officeDocument/2006/bibliography"/>
   </ds:schemaRefs>

</xml_diff>